<commit_message>
Update reason to choose model
</commit_message>
<xml_diff>
--- a/Document/r2v1.docx
+++ b/Document/r2v1.docx
@@ -5949,8 +5949,7 @@
         <w:jc w:val="center"/>
         <w:rPr>
           <w:rFonts w:asciiTheme="majorHAnsi" w:hAnsiTheme="majorHAnsi"/>
-          <w:sz w:val="30"/>
-          <w:szCs w:val="28"/>
+          <w:sz w:val="24"/>
         </w:rPr>
       </w:pPr>
       <w:bookmarkStart w:id="20" w:name="_Toc419231635"/>
@@ -6005,6 +6004,115 @@
         <w:t>: Iterative Development Model</w:t>
       </w:r>
       <w:bookmarkEnd w:id="20"/>
+    </w:p>
+    <w:p>
+      <w:pPr>
+        <w:rPr>
+          <w:rFonts w:asciiTheme="majorHAnsi" w:hAnsiTheme="majorHAnsi"/>
+          <w:sz w:val="24"/>
+        </w:rPr>
+      </w:pPr>
+      <w:r>
+        <w:rPr>
+          <w:rFonts w:asciiTheme="majorHAnsi" w:hAnsiTheme="majorHAnsi"/>
+          <w:sz w:val="24"/>
+        </w:rPr>
+        <w:t xml:space="preserve">Source: </w:t>
+      </w:r>
+      <w:hyperlink r:id="rId11" w:history="1">
+        <w:r>
+          <w:rPr>
+            <w:rStyle w:val="Hyperlink"/>
+            <w:rFonts w:asciiTheme="majorHAnsi" w:hAnsiTheme="majorHAnsi"/>
+            <w:sz w:val="24"/>
+          </w:rPr>
+          <w:t>http://en.wikipedia.org/wiki/Iterative_and_incremental_development</w:t>
+        </w:r>
+      </w:hyperlink>
+    </w:p>
+    <w:p>
+      <w:pPr>
+        <w:rPr>
+          <w:rFonts w:asciiTheme="majorHAnsi" w:hAnsiTheme="majorHAnsi"/>
+          <w:sz w:val="24"/>
+        </w:rPr>
+      </w:pPr>
+      <w:r>
+        <w:rPr>
+          <w:rFonts w:asciiTheme="majorHAnsi" w:hAnsiTheme="majorHAnsi"/>
+          <w:sz w:val="24"/>
+        </w:rPr>
+        <w:t>The reasons for choose iterative development are:</w:t>
+      </w:r>
+    </w:p>
+    <w:p>
+      <w:pPr>
+        <w:pStyle w:val="ListParagraph"/>
+        <w:numPr>
+          <w:ilvl w:val="0"/>
+          <w:numId w:val="26"/>
+        </w:numPr>
+        <w:rPr>
+          <w:rFonts w:asciiTheme="majorHAnsi" w:hAnsiTheme="majorHAnsi"/>
+          <w:sz w:val="24"/>
+        </w:rPr>
+      </w:pPr>
+      <w:bookmarkStart w:id="21" w:name="_GoBack"/>
+      <w:r>
+        <w:rPr>
+          <w:rFonts w:asciiTheme="majorHAnsi" w:hAnsiTheme="majorHAnsi"/>
+          <w:sz w:val="24"/>
+        </w:rPr>
+        <w:t xml:space="preserve">In each phase, we will deliver application to customer and receive feedback to do </w:t>
+      </w:r>
+      <w:bookmarkEnd w:id="21"/>
+      <w:r>
+        <w:rPr>
+          <w:rFonts w:asciiTheme="majorHAnsi" w:hAnsiTheme="majorHAnsi"/>
+          <w:sz w:val="24"/>
+        </w:rPr>
+        <w:t>better in next phase.</w:t>
+      </w:r>
+    </w:p>
+    <w:p>
+      <w:pPr>
+        <w:pStyle w:val="ListParagraph"/>
+        <w:numPr>
+          <w:ilvl w:val="0"/>
+          <w:numId w:val="26"/>
+        </w:numPr>
+        <w:rPr>
+          <w:rFonts w:asciiTheme="majorHAnsi" w:hAnsiTheme="majorHAnsi"/>
+          <w:sz w:val="24"/>
+        </w:rPr>
+      </w:pPr>
+      <w:r>
+        <w:rPr>
+          <w:rFonts w:asciiTheme="majorHAnsi" w:hAnsiTheme="majorHAnsi"/>
+          <w:sz w:val="24"/>
+        </w:rPr>
+        <w:t>If requirements had changed, we will re-developed immediate this function.</w:t>
+      </w:r>
+    </w:p>
+    <w:p>
+      <w:pPr>
+        <w:pStyle w:val="ListParagraph"/>
+        <w:numPr>
+          <w:ilvl w:val="0"/>
+          <w:numId w:val="26"/>
+        </w:numPr>
+        <w:rPr>
+          <w:rFonts w:asciiTheme="majorHAnsi" w:hAnsiTheme="majorHAnsi"/>
+          <w:sz w:val="24"/>
+        </w:rPr>
+      </w:pPr>
+      <w:r>
+        <w:rPr>
+          <w:rFonts w:asciiTheme="majorHAnsi" w:hAnsiTheme="majorHAnsi"/>
+          <w:sz w:val="24"/>
+        </w:rPr>
+        <w:t>In each phase, member only focus for this function. This will make the result better.</w:t>
+      </w:r>
     </w:p>
     <w:p>
       <w:pPr>
@@ -6022,7 +6130,7 @@
           <w:szCs w:val="28"/>
         </w:rPr>
       </w:pPr>
-      <w:bookmarkStart w:id="21" w:name="_Toc419231623"/>
+      <w:bookmarkStart w:id="22" w:name="_Toc419231623"/>
       <w:r>
         <w:rPr>
           <w:rFonts w:asciiTheme="majorHAnsi" w:hAnsiTheme="majorHAnsi"/>
@@ -6032,7 +6140,7 @@
         </w:rPr>
         <w:t>Roles and responsibilities</w:t>
       </w:r>
-      <w:bookmarkEnd w:id="21"/>
+      <w:bookmarkEnd w:id="22"/>
     </w:p>
     <w:tbl>
       <w:tblPr>
@@ -6298,6 +6406,7 @@
                 <w:sz w:val="24"/>
                 <w:szCs w:val="28"/>
               </w:rPr>
+              <w:lastRenderedPageBreak/>
               <w:t>Give out technique and business analysis support</w:t>
             </w:r>
           </w:p>
@@ -6326,6 +6435,7 @@
                 <w:sz w:val="24"/>
                 <w:szCs w:val="28"/>
               </w:rPr>
+              <w:lastRenderedPageBreak/>
               <w:t>2</w:t>
             </w:r>
           </w:p>
@@ -6563,7 +6673,6 @@
                 <w:sz w:val="24"/>
                 <w:szCs w:val="28"/>
               </w:rPr>
-              <w:lastRenderedPageBreak/>
               <w:t>Testing</w:t>
             </w:r>
           </w:p>
@@ -6592,7 +6701,6 @@
                 <w:sz w:val="24"/>
                 <w:szCs w:val="28"/>
               </w:rPr>
-              <w:lastRenderedPageBreak/>
               <w:t>3</w:t>
             </w:r>
           </w:p>
@@ -7066,8 +7174,8 @@
           <w:szCs w:val="28"/>
         </w:rPr>
       </w:pPr>
-      <w:bookmarkStart w:id="22" w:name="_Toc419192069"/>
-      <w:bookmarkStart w:id="23" w:name="_Toc419231638"/>
+      <w:bookmarkStart w:id="23" w:name="_Toc419192069"/>
+      <w:bookmarkStart w:id="24" w:name="_Toc419231638"/>
       <w:r>
         <w:rPr>
           <w:rFonts w:asciiTheme="majorHAnsi" w:hAnsiTheme="majorHAnsi"/>
@@ -7125,8 +7233,8 @@
         </w:rPr>
         <w:t>: Roles and Responsibilities Details</w:t>
       </w:r>
-      <w:bookmarkEnd w:id="22"/>
       <w:bookmarkEnd w:id="23"/>
+      <w:bookmarkEnd w:id="24"/>
     </w:p>
     <w:p>
       <w:pPr>
@@ -7144,7 +7252,7 @@
           <w:szCs w:val="28"/>
         </w:rPr>
       </w:pPr>
-      <w:bookmarkStart w:id="24" w:name="_Toc419231624"/>
+      <w:bookmarkStart w:id="25" w:name="_Toc419231624"/>
       <w:r>
         <w:rPr>
           <w:rFonts w:asciiTheme="majorHAnsi" w:hAnsiTheme="majorHAnsi"/>
@@ -7154,7 +7262,7 @@
         </w:rPr>
         <w:t>Tools and Techniques</w:t>
       </w:r>
-      <w:bookmarkEnd w:id="24"/>
+      <w:bookmarkEnd w:id="25"/>
     </w:p>
     <w:p>
       <w:pPr>
@@ -7280,7 +7388,7 @@
           <w:szCs w:val="28"/>
         </w:rPr>
       </w:pPr>
-      <w:bookmarkStart w:id="25" w:name="_Toc419231625"/>
+      <w:bookmarkStart w:id="26" w:name="_Toc419231625"/>
       <w:r>
         <w:rPr>
           <w:rFonts w:asciiTheme="majorHAnsi" w:hAnsiTheme="majorHAnsi"/>
@@ -7290,7 +7398,7 @@
         </w:rPr>
         <w:t>Project Management Plan</w:t>
       </w:r>
-      <w:bookmarkEnd w:id="25"/>
+      <w:bookmarkEnd w:id="26"/>
     </w:p>
     <w:p>
       <w:pPr>
@@ -7308,7 +7416,7 @@
           <w:szCs w:val="28"/>
         </w:rPr>
       </w:pPr>
-      <w:bookmarkStart w:id="26" w:name="_Toc419231626"/>
+      <w:bookmarkStart w:id="27" w:name="_Toc419231626"/>
       <w:r>
         <w:rPr>
           <w:rFonts w:asciiTheme="majorHAnsi" w:hAnsiTheme="majorHAnsi"/>
@@ -7318,7 +7426,7 @@
         </w:rPr>
         <w:t>Software development life cycle</w:t>
       </w:r>
-      <w:bookmarkEnd w:id="26"/>
+      <w:bookmarkEnd w:id="27"/>
     </w:p>
     <w:tbl>
       <w:tblPr>
@@ -7509,7 +7617,6 @@
                 <w:szCs w:val="28"/>
               </w:rPr>
             </w:pPr>
-            <w:bookmarkStart w:id="27" w:name="_GoBack" w:colFirst="5" w:colLast="5"/>
             <w:r>
               <w:rPr>
                 <w:rFonts w:asciiTheme="majorHAnsi" w:hAnsiTheme="majorHAnsi"/>
@@ -7605,7 +7712,16 @@
                 <w:sz w:val="24"/>
                 <w:szCs w:val="28"/>
               </w:rPr>
-              <w:t>Related document (SRS, SDD, User Guide…)</w:t>
+              <w:t xml:space="preserve">Related document (SRS, SDD, User </w:t>
+            </w:r>
+            <w:r>
+              <w:rPr>
+                <w:rFonts w:asciiTheme="majorHAnsi" w:hAnsiTheme="majorHAnsi"/>
+                <w:sz w:val="24"/>
+                <w:szCs w:val="28"/>
+              </w:rPr>
+              <w:lastRenderedPageBreak/>
+              <w:t>Guide…)</w:t>
             </w:r>
           </w:p>
         </w:tc>
@@ -7728,7 +7844,16 @@
                 <w:sz w:val="24"/>
                 <w:szCs w:val="28"/>
               </w:rPr>
-              <w:t>Not have a clear understanding about bussiness process.</w:t>
+              <w:t xml:space="preserve">Not have a clear </w:t>
+            </w:r>
+            <w:r>
+              <w:rPr>
+                <w:rFonts w:asciiTheme="majorHAnsi" w:hAnsiTheme="majorHAnsi"/>
+                <w:sz w:val="24"/>
+                <w:szCs w:val="28"/>
+              </w:rPr>
+              <w:lastRenderedPageBreak/>
+              <w:t>understanding about bussiness process.</w:t>
             </w:r>
           </w:p>
         </w:tc>
@@ -7756,6 +7881,7 @@
                 <w:sz w:val="24"/>
                 <w:szCs w:val="28"/>
               </w:rPr>
+              <w:lastRenderedPageBreak/>
               <w:t>Manage Classroom</w:t>
             </w:r>
           </w:p>
@@ -7855,7 +7981,6 @@
                 <w:sz w:val="24"/>
                 <w:szCs w:val="28"/>
               </w:rPr>
-              <w:lastRenderedPageBreak/>
               <w:t>Support to import, mapping schedule</w:t>
             </w:r>
             <w:r>
@@ -7921,7 +8046,6 @@
                 <w:sz w:val="24"/>
                 <w:szCs w:val="28"/>
               </w:rPr>
-              <w:lastRenderedPageBreak/>
               <w:t>Website application allowed to create, update, remove classroom.</w:t>
             </w:r>
           </w:p>
@@ -7948,16 +8072,7 @@
                 <w:sz w:val="24"/>
                 <w:szCs w:val="28"/>
               </w:rPr>
-              <w:t xml:space="preserve">Related document (SRS, SDD, User </w:t>
-            </w:r>
-            <w:r>
-              <w:rPr>
-                <w:rFonts w:asciiTheme="majorHAnsi" w:hAnsiTheme="majorHAnsi"/>
-                <w:sz w:val="24"/>
-                <w:szCs w:val="28"/>
-              </w:rPr>
-              <w:lastRenderedPageBreak/>
-              <w:t>Guide…)</w:t>
+              <w:t>Related document (SRS, SDD, User Guide…)</w:t>
             </w:r>
           </w:p>
         </w:tc>
@@ -8080,16 +8195,7 @@
                 <w:sz w:val="24"/>
                 <w:szCs w:val="28"/>
               </w:rPr>
-              <w:t xml:space="preserve">Not have a clear </w:t>
-            </w:r>
-            <w:r>
-              <w:rPr>
-                <w:rFonts w:asciiTheme="majorHAnsi" w:hAnsiTheme="majorHAnsi"/>
-                <w:sz w:val="24"/>
-                <w:szCs w:val="28"/>
-              </w:rPr>
-              <w:lastRenderedPageBreak/>
-              <w:t>understanding about bussiness process.</w:t>
+              <w:t>Not have a clear understanding about bussiness process.</w:t>
             </w:r>
           </w:p>
         </w:tc>
@@ -8117,7 +8223,6 @@
                 <w:sz w:val="24"/>
                 <w:szCs w:val="28"/>
               </w:rPr>
-              <w:lastRenderedPageBreak/>
               <w:t>Manage Equipment</w:t>
             </w:r>
           </w:p>
@@ -8927,7 +9032,16 @@
                 <w:sz w:val="24"/>
                 <w:szCs w:val="28"/>
               </w:rPr>
-              <w:t>Support user can notify about damage and receive notify in their smartphone using Android OS with internet connection.</w:t>
+              <w:t xml:space="preserve">Support user can notify about damage and </w:t>
+            </w:r>
+            <w:r>
+              <w:rPr>
+                <w:rFonts w:asciiTheme="majorHAnsi" w:hAnsiTheme="majorHAnsi"/>
+                <w:sz w:val="24"/>
+                <w:szCs w:val="28"/>
+              </w:rPr>
+              <w:lastRenderedPageBreak/>
+              <w:t>receive notify in their smartphone using Android OS with internet connection.</w:t>
             </w:r>
           </w:p>
         </w:tc>
@@ -8958,7 +9072,17 @@
                 <w:sz w:val="24"/>
                 <w:szCs w:val="28"/>
               </w:rPr>
-              <w:t xml:space="preserve">Android application allow user send notify about damage. </w:t>
+              <w:lastRenderedPageBreak/>
+              <w:t xml:space="preserve">Android application allow user send notify </w:t>
+            </w:r>
+            <w:r>
+              <w:rPr>
+                <w:rFonts w:asciiTheme="majorHAnsi" w:hAnsiTheme="majorHAnsi"/>
+                <w:sz w:val="24"/>
+                <w:szCs w:val="28"/>
+              </w:rPr>
+              <w:lastRenderedPageBreak/>
+              <w:t xml:space="preserve">about damage. </w:t>
             </w:r>
           </w:p>
           <w:p>
@@ -9081,7 +9205,16 @@
                 <w:sz w:val="24"/>
                 <w:szCs w:val="28"/>
               </w:rPr>
-              <w:t>Technology is difficult.</w:t>
+              <w:t xml:space="preserve">Technology </w:t>
+            </w:r>
+            <w:r>
+              <w:rPr>
+                <w:rFonts w:asciiTheme="majorHAnsi" w:hAnsiTheme="majorHAnsi"/>
+                <w:sz w:val="24"/>
+                <w:szCs w:val="28"/>
+              </w:rPr>
+              <w:lastRenderedPageBreak/>
+              <w:t>is difficult.</w:t>
             </w:r>
           </w:p>
           <w:p>
@@ -9124,12 +9257,12 @@
         </w:rPr>
       </w:pPr>
       <w:bookmarkStart w:id="28" w:name="_Toc419231639"/>
-      <w:bookmarkEnd w:id="27"/>
-      <w:r>
-        <w:rPr>
-          <w:rFonts w:asciiTheme="majorHAnsi" w:hAnsiTheme="majorHAnsi"/>
-          <w:sz w:val="24"/>
-        </w:rPr>
+      <w:r>
+        <w:rPr>
+          <w:rFonts w:asciiTheme="majorHAnsi" w:hAnsiTheme="majorHAnsi"/>
+          <w:sz w:val="24"/>
+        </w:rPr>
+        <w:lastRenderedPageBreak/>
         <w:t xml:space="preserve">Table </w:t>
       </w:r>
       <w:r>
@@ -9229,7 +9362,6 @@
           <w:sz w:val="24"/>
           <w:szCs w:val="28"/>
         </w:rPr>
-        <w:lastRenderedPageBreak/>
         <w:t>Phase 1: Manage Room Type</w:t>
       </w:r>
       <w:r>
@@ -10715,6 +10847,7 @@
                 <w:sz w:val="24"/>
                 <w:szCs w:val="28"/>
               </w:rPr>
+              <w:lastRenderedPageBreak/>
               <w:t>Create detail design for this function</w:t>
             </w:r>
           </w:p>
@@ -10739,6 +10872,7 @@
                 <w:sz w:val="24"/>
                 <w:szCs w:val="28"/>
               </w:rPr>
+              <w:lastRenderedPageBreak/>
               <w:t>QuangTV, HungTV, ChiDNM</w:t>
             </w:r>
           </w:p>
@@ -10767,6 +10901,7 @@
                 <w:sz w:val="24"/>
                 <w:szCs w:val="28"/>
               </w:rPr>
+              <w:lastRenderedPageBreak/>
               <w:t>Implementation</w:t>
             </w:r>
           </w:p>
@@ -11094,7 +11229,6 @@
                 <w:sz w:val="24"/>
                 <w:szCs w:val="28"/>
               </w:rPr>
-              <w:lastRenderedPageBreak/>
               <w:t>Evaluation</w:t>
             </w:r>
           </w:p>
@@ -12560,6 +12694,7 @@
                 <w:sz w:val="24"/>
                 <w:szCs w:val="28"/>
               </w:rPr>
+              <w:lastRenderedPageBreak/>
               <w:t>Identify and clarify requirements</w:t>
             </w:r>
           </w:p>
@@ -12584,7 +12719,17 @@
                 <w:sz w:val="24"/>
                 <w:szCs w:val="28"/>
               </w:rPr>
-              <w:t>QuangTV, HungTV, ChiDNM</w:t>
+              <w:lastRenderedPageBreak/>
+              <w:t xml:space="preserve">QuangTV, HungTV, </w:t>
+            </w:r>
+            <w:r>
+              <w:rPr>
+                <w:rFonts w:asciiTheme="majorHAnsi" w:hAnsiTheme="majorHAnsi"/>
+                <w:sz w:val="24"/>
+                <w:szCs w:val="28"/>
+              </w:rPr>
+              <w:lastRenderedPageBreak/>
+              <w:t>ChiDNM</w:t>
             </w:r>
           </w:p>
         </w:tc>
@@ -12612,6 +12757,7 @@
                 <w:sz w:val="24"/>
                 <w:szCs w:val="28"/>
               </w:rPr>
+              <w:lastRenderedPageBreak/>
               <w:t>Analysis &amp; Design</w:t>
             </w:r>
           </w:p>
@@ -12887,16 +13033,7 @@
                 <w:sz w:val="24"/>
                 <w:szCs w:val="28"/>
               </w:rPr>
-              <w:t xml:space="preserve">Create deployment documents, user </w:t>
-            </w:r>
-            <w:r>
-              <w:rPr>
-                <w:rFonts w:asciiTheme="majorHAnsi" w:hAnsiTheme="majorHAnsi"/>
-                <w:sz w:val="24"/>
-                <w:szCs w:val="28"/>
-              </w:rPr>
-              <w:lastRenderedPageBreak/>
-              <w:t>guide.</w:t>
+              <w:t>Create deployment documents, user guide.</w:t>
             </w:r>
           </w:p>
           <w:p>
@@ -12946,17 +13083,7 @@
                 <w:sz w:val="24"/>
                 <w:szCs w:val="28"/>
               </w:rPr>
-              <w:lastRenderedPageBreak/>
-              <w:t xml:space="preserve">QuangTV, HungTV, </w:t>
-            </w:r>
-            <w:r>
-              <w:rPr>
-                <w:rFonts w:asciiTheme="majorHAnsi" w:hAnsiTheme="majorHAnsi"/>
-                <w:sz w:val="24"/>
-                <w:szCs w:val="28"/>
-              </w:rPr>
-              <w:lastRenderedPageBreak/>
-              <w:t>ChiDNM</w:t>
+              <w:t>QuangTV, HungTV, ChiDNM</w:t>
             </w:r>
           </w:p>
         </w:tc>
@@ -12984,7 +13111,6 @@
                 <w:sz w:val="24"/>
                 <w:szCs w:val="28"/>
               </w:rPr>
-              <w:lastRenderedPageBreak/>
               <w:t>Testing</w:t>
             </w:r>
           </w:p>
@@ -14333,6 +14459,7 @@
           <w:sz w:val="24"/>
           <w:szCs w:val="28"/>
         </w:rPr>
+        <w:lastRenderedPageBreak/>
         <w:t>Java: Using to develop desktop application.</w:t>
       </w:r>
     </w:p>
@@ -14462,7 +14589,6 @@
           <w:sz w:val="24"/>
           <w:szCs w:val="28"/>
         </w:rPr>
-        <w:lastRenderedPageBreak/>
         <w:t>Four spaces should be used as the unit of indentation. The exact construction of the indentation (spaces vs tabs) is unspecified. Tabs must be set exactly every 8 spaces (not 4).</w:t>
       </w:r>
     </w:p>
@@ -14693,7 +14819,7 @@
           <w:szCs w:val="28"/>
         </w:rPr>
       </w:pPr>
-      <w:hyperlink r:id="rId11" w:history="1">
+      <w:hyperlink r:id="rId12" w:history="1">
         <w:r>
           <w:rPr>
             <w:rStyle w:val="Hyperlink"/>
@@ -14715,7 +14841,7 @@
       </w:pPr>
     </w:p>
     <w:sectPr>
-      <w:footerReference w:type="default" r:id="rId12"/>
+      <w:footerReference w:type="default" r:id="rId13"/>
       <w:pgSz w:w="12240" w:h="15840"/>
       <w:pgMar w:top="1418" w:right="1134" w:bottom="1418" w:left="1985" w:header="720" w:footer="720" w:gutter="0"/>
       <w:cols w:space="720"/>
@@ -14813,7 +14939,7 @@
             <w:b/>
             <w:noProof/>
           </w:rPr>
-          <w:t>12</w:t>
+          <w:t>8</w:t>
         </w:r>
         <w:r>
           <w:rPr>
@@ -15876,6 +16002,119 @@
     </w:lvl>
   </w:abstractNum>
   <w:abstractNum w:abstractNumId="9">
+    <w:nsid w:val="28655AAB"/>
+    <w:multiLevelType w:val="hybridMultilevel"/>
+    <w:tmpl w:val="19FACD62"/>
+    <w:lvl w:ilvl="0" w:tplc="04090001">
+      <w:start w:val="1"/>
+      <w:numFmt w:val="bullet"/>
+      <w:lvlText w:val=""/>
+      <w:lvlJc w:val="left"/>
+      <w:pPr>
+        <w:ind w:left="720" w:hanging="360"/>
+      </w:pPr>
+      <w:rPr>
+        <w:rFonts w:ascii="Symbol" w:hAnsi="Symbol" w:hint="default"/>
+      </w:rPr>
+    </w:lvl>
+    <w:lvl w:ilvl="1" w:tplc="04090003" w:tentative="1">
+      <w:start w:val="1"/>
+      <w:numFmt w:val="bullet"/>
+      <w:lvlText w:val="o"/>
+      <w:lvlJc w:val="left"/>
+      <w:pPr>
+        <w:ind w:left="1440" w:hanging="360"/>
+      </w:pPr>
+      <w:rPr>
+        <w:rFonts w:ascii="Courier New" w:hAnsi="Courier New" w:cs="Courier New" w:hint="default"/>
+      </w:rPr>
+    </w:lvl>
+    <w:lvl w:ilvl="2" w:tplc="04090005" w:tentative="1">
+      <w:start w:val="1"/>
+      <w:numFmt w:val="bullet"/>
+      <w:lvlText w:val=""/>
+      <w:lvlJc w:val="left"/>
+      <w:pPr>
+        <w:ind w:left="2160" w:hanging="360"/>
+      </w:pPr>
+      <w:rPr>
+        <w:rFonts w:ascii="Wingdings" w:hAnsi="Wingdings" w:hint="default"/>
+      </w:rPr>
+    </w:lvl>
+    <w:lvl w:ilvl="3" w:tplc="04090001" w:tentative="1">
+      <w:start w:val="1"/>
+      <w:numFmt w:val="bullet"/>
+      <w:lvlText w:val=""/>
+      <w:lvlJc w:val="left"/>
+      <w:pPr>
+        <w:ind w:left="2880" w:hanging="360"/>
+      </w:pPr>
+      <w:rPr>
+        <w:rFonts w:ascii="Symbol" w:hAnsi="Symbol" w:hint="default"/>
+      </w:rPr>
+    </w:lvl>
+    <w:lvl w:ilvl="4" w:tplc="04090003" w:tentative="1">
+      <w:start w:val="1"/>
+      <w:numFmt w:val="bullet"/>
+      <w:lvlText w:val="o"/>
+      <w:lvlJc w:val="left"/>
+      <w:pPr>
+        <w:ind w:left="3600" w:hanging="360"/>
+      </w:pPr>
+      <w:rPr>
+        <w:rFonts w:ascii="Courier New" w:hAnsi="Courier New" w:cs="Courier New" w:hint="default"/>
+      </w:rPr>
+    </w:lvl>
+    <w:lvl w:ilvl="5" w:tplc="04090005" w:tentative="1">
+      <w:start w:val="1"/>
+      <w:numFmt w:val="bullet"/>
+      <w:lvlText w:val=""/>
+      <w:lvlJc w:val="left"/>
+      <w:pPr>
+        <w:ind w:left="4320" w:hanging="360"/>
+      </w:pPr>
+      <w:rPr>
+        <w:rFonts w:ascii="Wingdings" w:hAnsi="Wingdings" w:hint="default"/>
+      </w:rPr>
+    </w:lvl>
+    <w:lvl w:ilvl="6" w:tplc="04090001" w:tentative="1">
+      <w:start w:val="1"/>
+      <w:numFmt w:val="bullet"/>
+      <w:lvlText w:val=""/>
+      <w:lvlJc w:val="left"/>
+      <w:pPr>
+        <w:ind w:left="5040" w:hanging="360"/>
+      </w:pPr>
+      <w:rPr>
+        <w:rFonts w:ascii="Symbol" w:hAnsi="Symbol" w:hint="default"/>
+      </w:rPr>
+    </w:lvl>
+    <w:lvl w:ilvl="7" w:tplc="04090003" w:tentative="1">
+      <w:start w:val="1"/>
+      <w:numFmt w:val="bullet"/>
+      <w:lvlText w:val="o"/>
+      <w:lvlJc w:val="left"/>
+      <w:pPr>
+        <w:ind w:left="5760" w:hanging="360"/>
+      </w:pPr>
+      <w:rPr>
+        <w:rFonts w:ascii="Courier New" w:hAnsi="Courier New" w:cs="Courier New" w:hint="default"/>
+      </w:rPr>
+    </w:lvl>
+    <w:lvl w:ilvl="8" w:tplc="04090005" w:tentative="1">
+      <w:start w:val="1"/>
+      <w:numFmt w:val="bullet"/>
+      <w:lvlText w:val=""/>
+      <w:lvlJc w:val="left"/>
+      <w:pPr>
+        <w:ind w:left="6480" w:hanging="360"/>
+      </w:pPr>
+      <w:rPr>
+        <w:rFonts w:ascii="Wingdings" w:hAnsi="Wingdings" w:hint="default"/>
+      </w:rPr>
+    </w:lvl>
+  </w:abstractNum>
+  <w:abstractNum w:abstractNumId="10">
     <w:nsid w:val="2EA1097B"/>
     <w:multiLevelType w:val="multilevel"/>
     <w:tmpl w:val="518A81A4"/>
@@ -15988,7 +16227,7 @@
       </w:rPr>
     </w:lvl>
   </w:abstractNum>
-  <w:abstractNum w:abstractNumId="10">
+  <w:abstractNum w:abstractNumId="11">
     <w:nsid w:val="337D04BF"/>
     <w:multiLevelType w:val="hybridMultilevel"/>
     <w:tmpl w:val="7592D924"/>
@@ -16100,7 +16339,7 @@
       </w:rPr>
     </w:lvl>
   </w:abstractNum>
-  <w:abstractNum w:abstractNumId="11">
+  <w:abstractNum w:abstractNumId="12">
     <w:nsid w:val="3FF56E3A"/>
     <w:multiLevelType w:val="hybridMultilevel"/>
     <w:tmpl w:val="D98681BC"/>
@@ -16213,7 +16452,7 @@
       </w:rPr>
     </w:lvl>
   </w:abstractNum>
-  <w:abstractNum w:abstractNumId="12">
+  <w:abstractNum w:abstractNumId="13">
     <w:nsid w:val="467661FA"/>
     <w:multiLevelType w:val="hybridMultilevel"/>
     <w:tmpl w:val="FD927652"/>
@@ -16325,7 +16564,7 @@
       </w:rPr>
     </w:lvl>
   </w:abstractNum>
-  <w:abstractNum w:abstractNumId="13">
+  <w:abstractNum w:abstractNumId="14">
     <w:nsid w:val="46BF4761"/>
     <w:multiLevelType w:val="hybridMultilevel"/>
     <w:tmpl w:val="11C2B6FC"/>
@@ -16438,7 +16677,7 @@
       </w:rPr>
     </w:lvl>
   </w:abstractNum>
-  <w:abstractNum w:abstractNumId="14">
+  <w:abstractNum w:abstractNumId="15">
     <w:nsid w:val="46F31DCF"/>
     <w:multiLevelType w:val="hybridMultilevel"/>
     <w:tmpl w:val="B60C90A0"/>
@@ -16551,7 +16790,7 @@
       </w:rPr>
     </w:lvl>
   </w:abstractNum>
-  <w:abstractNum w:abstractNumId="15">
+  <w:abstractNum w:abstractNumId="16">
     <w:nsid w:val="47D3259D"/>
     <w:multiLevelType w:val="hybridMultilevel"/>
     <w:tmpl w:val="4658F11A"/>
@@ -16664,7 +16903,7 @@
       </w:rPr>
     </w:lvl>
   </w:abstractNum>
-  <w:abstractNum w:abstractNumId="16">
+  <w:abstractNum w:abstractNumId="17">
     <w:nsid w:val="4DBF6A1F"/>
     <w:multiLevelType w:val="hybridMultilevel"/>
     <w:tmpl w:val="01BC096E"/>
@@ -16777,7 +17016,7 @@
       </w:rPr>
     </w:lvl>
   </w:abstractNum>
-  <w:abstractNum w:abstractNumId="17">
+  <w:abstractNum w:abstractNumId="18">
     <w:nsid w:val="59207C2E"/>
     <w:multiLevelType w:val="hybridMultilevel"/>
     <w:tmpl w:val="77927F84"/>
@@ -16889,7 +17128,7 @@
       </w:rPr>
     </w:lvl>
   </w:abstractNum>
-  <w:abstractNum w:abstractNumId="18">
+  <w:abstractNum w:abstractNumId="19">
     <w:nsid w:val="5BA91904"/>
     <w:multiLevelType w:val="hybridMultilevel"/>
     <w:tmpl w:val="E5E6257A"/>
@@ -17002,7 +17241,7 @@
       </w:rPr>
     </w:lvl>
   </w:abstractNum>
-  <w:abstractNum w:abstractNumId="19">
+  <w:abstractNum w:abstractNumId="20">
     <w:nsid w:val="601135BF"/>
     <w:multiLevelType w:val="hybridMultilevel"/>
     <w:tmpl w:val="2BF6E582"/>
@@ -17115,7 +17354,7 @@
       </w:rPr>
     </w:lvl>
   </w:abstractNum>
-  <w:abstractNum w:abstractNumId="20">
+  <w:abstractNum w:abstractNumId="21">
     <w:nsid w:val="62D30B51"/>
     <w:multiLevelType w:val="hybridMultilevel"/>
     <w:tmpl w:val="CB9A46AC"/>
@@ -17228,7 +17467,7 @@
       </w:rPr>
     </w:lvl>
   </w:abstractNum>
-  <w:abstractNum w:abstractNumId="21">
+  <w:abstractNum w:abstractNumId="22">
     <w:nsid w:val="6429499C"/>
     <w:multiLevelType w:val="hybridMultilevel"/>
     <w:tmpl w:val="5E4846EC"/>
@@ -17340,7 +17579,7 @@
       </w:rPr>
     </w:lvl>
   </w:abstractNum>
-  <w:abstractNum w:abstractNumId="22">
+  <w:abstractNum w:abstractNumId="23">
     <w:nsid w:val="6D05357F"/>
     <w:multiLevelType w:val="hybridMultilevel"/>
     <w:tmpl w:val="EBE66252"/>
@@ -17453,7 +17692,7 @@
       </w:rPr>
     </w:lvl>
   </w:abstractNum>
-  <w:abstractNum w:abstractNumId="23">
+  <w:abstractNum w:abstractNumId="24">
     <w:nsid w:val="7F0E0D47"/>
     <w:multiLevelType w:val="hybridMultilevel"/>
     <w:tmpl w:val="4C0243B2"/>
@@ -17566,7 +17805,7 @@
       </w:rPr>
     </w:lvl>
   </w:abstractNum>
-  <w:abstractNum w:abstractNumId="24">
+  <w:abstractNum w:abstractNumId="25">
     <w:nsid w:val="7FEC64DB"/>
     <w:multiLevelType w:val="hybridMultilevel"/>
     <w:tmpl w:val="FD2E9234"/>
@@ -17680,16 +17919,16 @@
     </w:lvl>
   </w:abstractNum>
   <w:num w:numId="1">
-    <w:abstractNumId w:val="9"/>
+    <w:abstractNumId w:val="10"/>
   </w:num>
   <w:num w:numId="2">
-    <w:abstractNumId w:val="19"/>
+    <w:abstractNumId w:val="20"/>
   </w:num>
   <w:num w:numId="3">
     <w:abstractNumId w:val="3"/>
   </w:num>
   <w:num w:numId="4">
-    <w:abstractNumId w:val="22"/>
+    <w:abstractNumId w:val="23"/>
   </w:num>
   <w:num w:numId="5">
     <w:abstractNumId w:val="7"/>
@@ -17698,16 +17937,16 @@
     <w:abstractNumId w:val="1"/>
   </w:num>
   <w:num w:numId="7">
+    <w:abstractNumId w:val="25"/>
+  </w:num>
+  <w:num w:numId="8">
     <w:abstractNumId w:val="24"/>
   </w:num>
-  <w:num w:numId="8">
-    <w:abstractNumId w:val="23"/>
-  </w:num>
   <w:num w:numId="9">
-    <w:abstractNumId w:val="16"/>
+    <w:abstractNumId w:val="17"/>
   </w:num>
   <w:num w:numId="10">
-    <w:abstractNumId w:val="11"/>
+    <w:abstractNumId w:val="12"/>
   </w:num>
   <w:num w:numId="11">
     <w:abstractNumId w:val="2"/>
@@ -17716,61 +17955,46 @@
     <w:abstractNumId w:val="5"/>
   </w:num>
   <w:num w:numId="13">
-    <w:abstractNumId w:val="15"/>
+    <w:abstractNumId w:val="16"/>
   </w:num>
   <w:num w:numId="14">
-    <w:abstractNumId w:val="18"/>
+    <w:abstractNumId w:val="19"/>
   </w:num>
   <w:num w:numId="15">
     <w:abstractNumId w:val="8"/>
   </w:num>
   <w:num w:numId="16">
-    <w:abstractNumId w:val="10"/>
+    <w:abstractNumId w:val="11"/>
   </w:num>
   <w:num w:numId="17">
-    <w:abstractNumId w:val="17"/>
+    <w:abstractNumId w:val="18"/>
   </w:num>
   <w:num w:numId="18">
     <w:abstractNumId w:val="0"/>
   </w:num>
   <w:num w:numId="19">
-    <w:abstractNumId w:val="12"/>
+    <w:abstractNumId w:val="13"/>
   </w:num>
   <w:num w:numId="20">
-    <w:abstractNumId w:val="14"/>
-    <w:lvlOverride w:ilvl="0"/>
-    <w:lvlOverride w:ilvl="1"/>
-    <w:lvlOverride w:ilvl="2"/>
-    <w:lvlOverride w:ilvl="3"/>
-    <w:lvlOverride w:ilvl="4"/>
-    <w:lvlOverride w:ilvl="5"/>
-    <w:lvlOverride w:ilvl="6"/>
-    <w:lvlOverride w:ilvl="7"/>
-    <w:lvlOverride w:ilvl="8"/>
+    <w:abstractNumId w:val="15"/>
   </w:num>
   <w:num w:numId="21">
     <w:abstractNumId w:val="4"/>
-    <w:lvlOverride w:ilvl="0"/>
-    <w:lvlOverride w:ilvl="1"/>
-    <w:lvlOverride w:ilvl="2"/>
-    <w:lvlOverride w:ilvl="3"/>
-    <w:lvlOverride w:ilvl="4"/>
-    <w:lvlOverride w:ilvl="5"/>
-    <w:lvlOverride w:ilvl="6"/>
-    <w:lvlOverride w:ilvl="7"/>
-    <w:lvlOverride w:ilvl="8"/>
   </w:num>
   <w:num w:numId="22">
     <w:abstractNumId w:val="6"/>
   </w:num>
   <w:num w:numId="23">
-    <w:abstractNumId w:val="13"/>
+    <w:abstractNumId w:val="14"/>
   </w:num>
   <w:num w:numId="24">
+    <w:abstractNumId w:val="22"/>
+  </w:num>
+  <w:num w:numId="25">
     <w:abstractNumId w:val="21"/>
   </w:num>
-  <w:num w:numId="25">
-    <w:abstractNumId w:val="20"/>
+  <w:num w:numId="26">
+    <w:abstractNumId w:val="9"/>
   </w:num>
 </w:numbering>
 </file>
@@ -19361,7 +19585,7 @@
 </file>
 
 <file path=customXml/itemProps1.xml><?xml version="1.0" encoding="utf-8"?>
-<ds:datastoreItem xmlns:ds="http://schemas.openxmlformats.org/officeDocument/2006/customXml" ds:itemID="{03C43500-4E36-47A4-9298-FFCDC8F7D39C}">
+<ds:datastoreItem xmlns:ds="http://schemas.openxmlformats.org/officeDocument/2006/customXml" ds:itemID="{DD1138E9-D96C-49EF-93C2-23122CBE2FAB}">
   <ds:schemaRefs>
     <ds:schemaRef ds:uri="http://schemas.openxmlformats.org/officeDocument/2006/bibliography"/>
   </ds:schemaRefs>

</xml_diff>